<commit_message>
12Q: fix saving gds as csv and losing S-data
</commit_message>
<xml_diff>
--- a/Projects/12QStairDisp_proper/work journal post mortem.docx
+++ b/Projects/12QStairDisp_proper/work journal post mortem.docx
@@ -4,6 +4,40 @@
   <w:body>
     <w:p>
       <w:r>
+        <w:t>Migrated:</w:t>
+      </w:r>
+    </w:p>
+    <w:p>
+      <w:r>
+        <w:t>Sonnet 14.52 -&gt; 17.52</w:t>
+      </w:r>
+    </w:p>
+    <w:p>
+      <w:r>
+        <w:t>SonnetLab v.4.0 -&gt; v.8.0</w:t>
+      </w:r>
+    </w:p>
+    <w:p>
+      <w:r>
+        <w:t>Matlab R2019a -&gt; R2022b</w:t>
+      </w:r>
+    </w:p>
+    <w:p>
+      <w:r>
+        <w:t>KLayout 0.25.1 -&gt; 0.28.11</w:t>
+      </w:r>
+    </w:p>
+    <w:p/>
+    <w:p>
+      <w:r>
+        <w:t>Resolution 2 um, q_idx=0</w:t>
+      </w:r>
+    </w:p>
+    <w:p>
+      <w:r>
+        <w:rPr>
+          <w:noProof/>
+        </w:rPr>
         <w:drawing>
           <wp:inline distT="0" distB="0" distL="0" distR="0" wp14:anchorId="3FFEAF27" wp14:editId="5AE02BF5">
             <wp:extent cx="5731510" cy="3009265"/>
@@ -449,6 +483,7 @@
   <w:style w:type="paragraph" w:default="1" w:styleId="Normal">
     <w:name w:val="Normal"/>
     <w:qFormat/>
+    <w:rsid w:val="00295459"/>
   </w:style>
   <w:style w:type="character" w:default="1" w:styleId="DefaultParagraphFont">
     <w:name w:val="Default Paragraph Font"/>

</xml_diff>